<commit_message>
Fixed the forge bug. And added the code for texure
</commit_message>
<xml_diff>
--- a/textures/Updates/MC_Forum_Post.docx
+++ b/textures/Updates/MC_Forum_Post.docx
@@ -24,6 +24,7 @@
         </w:rPr>
         <w:br/>
       </w:r>
+      <w:proofErr w:type="spellStart"/>
       <w:r>
         <w:rPr>
           <w:rFonts w:ascii="Verdana" w:hAnsi="Verdana"/>
@@ -33,6 +34,7 @@
         </w:rPr>
         <w:t>Electrolysm</w:t>
       </w:r>
+      <w:proofErr w:type="spellEnd"/>
       <w:r>
         <w:rPr>
           <w:rFonts w:ascii="Verdana" w:hAnsi="Verdana"/>
@@ -50,7 +52,161 @@
           <w:szCs w:val="20"/>
           <w:lang w:eastAsia="en-GB"/>
         </w:rPr>
-        <w:t>(El-ect-ro-lie-some) is a Minecraft mod running on version 1.5.2 and Minecraft Forge version 7.8.0.703. This mod adds many amazing electrical gadgets and advanced machinery to make somethings a whole easier. The mod is currently in alpha version 0.3.4, so expect some bugs and a lot of changes. You can view the code and edit it as its an open source mod!, And add ideas to the ideas page. Go to</w:t>
+        <w:t>(El-</w:t>
+      </w:r>
+      <w:proofErr w:type="spellStart"/>
+      <w:r>
+        <w:rPr>
+          <w:rFonts w:ascii="Verdana" w:hAnsi="Verdana"/>
+          <w:color w:val="282828"/>
+          <w:sz w:val="20"/>
+          <w:szCs w:val="20"/>
+          <w:lang w:eastAsia="en-GB"/>
+        </w:rPr>
+        <w:t>ect</w:t>
+      </w:r>
+      <w:proofErr w:type="spellEnd"/>
+      <w:r>
+        <w:rPr>
+          <w:rFonts w:ascii="Verdana" w:hAnsi="Verdana"/>
+          <w:color w:val="282828"/>
+          <w:sz w:val="20"/>
+          <w:szCs w:val="20"/>
+          <w:lang w:eastAsia="en-GB"/>
+        </w:rPr>
+        <w:t>-</w:t>
+      </w:r>
+      <w:proofErr w:type="spellStart"/>
+      <w:r>
+        <w:rPr>
+          <w:rFonts w:ascii="Verdana" w:hAnsi="Verdana"/>
+          <w:color w:val="282828"/>
+          <w:sz w:val="20"/>
+          <w:szCs w:val="20"/>
+          <w:lang w:eastAsia="en-GB"/>
+        </w:rPr>
+        <w:t>ro</w:t>
+      </w:r>
+      <w:proofErr w:type="spellEnd"/>
+      <w:r>
+        <w:rPr>
+          <w:rFonts w:ascii="Verdana" w:hAnsi="Verdana"/>
+          <w:color w:val="282828"/>
+          <w:sz w:val="20"/>
+          <w:szCs w:val="20"/>
+          <w:lang w:eastAsia="en-GB"/>
+        </w:rPr>
+        <w:t xml:space="preserve">-lie-some) is a </w:t>
+      </w:r>
+      <w:proofErr w:type="spellStart"/>
+      <w:r>
+        <w:rPr>
+          <w:rFonts w:ascii="Verdana" w:hAnsi="Verdana"/>
+          <w:color w:val="282828"/>
+          <w:sz w:val="20"/>
+          <w:szCs w:val="20"/>
+          <w:lang w:eastAsia="en-GB"/>
+        </w:rPr>
+        <w:t>Minecraft</w:t>
+      </w:r>
+      <w:proofErr w:type="spellEnd"/>
+      <w:r>
+        <w:rPr>
+          <w:rFonts w:ascii="Verdana" w:hAnsi="Verdana"/>
+          <w:color w:val="282828"/>
+          <w:sz w:val="20"/>
+          <w:szCs w:val="20"/>
+          <w:lang w:eastAsia="en-GB"/>
+        </w:rPr>
+        <w:t xml:space="preserve"> mod running on version 1.5.2 and </w:t>
+      </w:r>
+      <w:proofErr w:type="spellStart"/>
+      <w:r>
+        <w:rPr>
+          <w:rFonts w:ascii="Verdana" w:hAnsi="Verdana"/>
+          <w:color w:val="282828"/>
+          <w:sz w:val="20"/>
+          <w:szCs w:val="20"/>
+          <w:lang w:eastAsia="en-GB"/>
+        </w:rPr>
+        <w:t>Minecraft</w:t>
+      </w:r>
+      <w:proofErr w:type="spellEnd"/>
+      <w:r>
+        <w:rPr>
+          <w:rFonts w:ascii="Verdana" w:hAnsi="Verdana"/>
+          <w:color w:val="282828"/>
+          <w:sz w:val="20"/>
+          <w:szCs w:val="20"/>
+          <w:lang w:eastAsia="en-GB"/>
+        </w:rPr>
+        <w:t xml:space="preserve"> Forge version 7.8.0.703. This mod adds many amazing electrical gadgets and advanced machinery to make </w:t>
+      </w:r>
+      <w:proofErr w:type="spellStart"/>
+      <w:r>
+        <w:rPr>
+          <w:rFonts w:ascii="Verdana" w:hAnsi="Verdana"/>
+          <w:color w:val="282828"/>
+          <w:sz w:val="20"/>
+          <w:szCs w:val="20"/>
+          <w:lang w:eastAsia="en-GB"/>
+        </w:rPr>
+        <w:t>somethings</w:t>
+      </w:r>
+      <w:proofErr w:type="spellEnd"/>
+      <w:r>
+        <w:rPr>
+          <w:rFonts w:ascii="Verdana" w:hAnsi="Verdana"/>
+          <w:color w:val="282828"/>
+          <w:sz w:val="20"/>
+          <w:szCs w:val="20"/>
+          <w:lang w:eastAsia="en-GB"/>
+        </w:rPr>
+        <w:t xml:space="preserve"> a whole easier. The mod is currently in alpha version 0.3.4, so expect some bugs and a lot of changes. You can view the code and edit it as </w:t>
+      </w:r>
+      <w:proofErr w:type="spellStart"/>
+      <w:r>
+        <w:rPr>
+          <w:rFonts w:ascii="Verdana" w:hAnsi="Verdana"/>
+          <w:color w:val="282828"/>
+          <w:sz w:val="20"/>
+          <w:szCs w:val="20"/>
+          <w:lang w:eastAsia="en-GB"/>
+        </w:rPr>
+        <w:t>its</w:t>
+      </w:r>
+      <w:proofErr w:type="spellEnd"/>
+      <w:r>
+        <w:rPr>
+          <w:rFonts w:ascii="Verdana" w:hAnsi="Verdana"/>
+          <w:color w:val="282828"/>
+          <w:sz w:val="20"/>
+          <w:szCs w:val="20"/>
+          <w:lang w:eastAsia="en-GB"/>
+        </w:rPr>
+        <w:t xml:space="preserve"> an open source mod</w:t>
+      </w:r>
+      <w:proofErr w:type="gramStart"/>
+      <w:r>
+        <w:rPr>
+          <w:rFonts w:ascii="Verdana" w:hAnsi="Verdana"/>
+          <w:color w:val="282828"/>
+          <w:sz w:val="20"/>
+          <w:szCs w:val="20"/>
+          <w:lang w:eastAsia="en-GB"/>
+        </w:rPr>
+        <w:t>!,</w:t>
+      </w:r>
+      <w:proofErr w:type="gramEnd"/>
+      <w:r>
+        <w:rPr>
+          <w:rFonts w:ascii="Verdana" w:hAnsi="Verdana"/>
+          <w:color w:val="282828"/>
+          <w:sz w:val="20"/>
+          <w:szCs w:val="20"/>
+          <w:lang w:eastAsia="en-GB"/>
+        </w:rPr>
+        <w:t xml:space="preserve"> And add ideas to the ideas page. Go to</w:t>
       </w:r>
       <w:hyperlink r:id="rId5" w:history="1">
         <w:r>
@@ -61,8 +217,20 @@
             <w:u w:val="single"/>
             <w:lang w:eastAsia="en-GB"/>
           </w:rPr>
-          <w:t>https://github.com/C...158/Electrolysm</w:t>
+          <w:t>https://github.com/C...158/</w:t>
         </w:r>
+        <w:proofErr w:type="spellStart"/>
+        <w:r>
+          <w:rPr>
+            <w:rFonts w:ascii="Verdana" w:hAnsi="Verdana"/>
+            <w:color w:val="3072B3"/>
+            <w:sz w:val="20"/>
+            <w:u w:val="single"/>
+            <w:lang w:eastAsia="en-GB"/>
+          </w:rPr>
+          <w:t>Electrolysm</w:t>
+        </w:r>
+        <w:proofErr w:type="spellEnd"/>
       </w:hyperlink>
       <w:r>
         <w:rPr>
@@ -134,7 +302,29 @@
           <w:lang w:eastAsia="en-GB"/>
         </w:rPr>
         <w:br/>
-        <w:t>This version (0.3.4) of the mod requires Minecraft forge version  which is available from the forge download site (here)</w:t>
+        <w:t xml:space="preserve">This version (0.3.4) of the mod requires </w:t>
+      </w:r>
+      <w:proofErr w:type="spellStart"/>
+      <w:r>
+        <w:rPr>
+          <w:rFonts w:ascii="Verdana" w:hAnsi="Verdana"/>
+          <w:color w:val="282828"/>
+          <w:sz w:val="20"/>
+          <w:szCs w:val="20"/>
+          <w:lang w:eastAsia="en-GB"/>
+        </w:rPr>
+        <w:t>Minecraft</w:t>
+      </w:r>
+      <w:proofErr w:type="spellEnd"/>
+      <w:r>
+        <w:rPr>
+          <w:rFonts w:ascii="Verdana" w:hAnsi="Verdana"/>
+          <w:color w:val="282828"/>
+          <w:sz w:val="20"/>
+          <w:szCs w:val="20"/>
+          <w:lang w:eastAsia="en-GB"/>
+        </w:rPr>
+        <w:t xml:space="preserve"> forge version  which is available from the forge download site (here)</w:t>
       </w:r>
       <w:r>
         <w:rPr>
@@ -428,7 +618,35 @@
         <w:rPr>
           <w:b w:val="0"/>
         </w:rPr>
-        <w:t>To install the Electrolysm Mod on to Minecraft, you to</w:t>
+        <w:t xml:space="preserve">To install the </w:t>
+      </w:r>
+      <w:proofErr w:type="spellStart"/>
+      <w:r>
+        <w:rPr>
+          <w:b w:val="0"/>
+        </w:rPr>
+        <w:t>Electrolysm</w:t>
+      </w:r>
+      <w:proofErr w:type="spellEnd"/>
+      <w:r>
+        <w:rPr>
+          <w:b w:val="0"/>
+        </w:rPr>
+        <w:t xml:space="preserve"> Mod on to </w:t>
+      </w:r>
+      <w:proofErr w:type="spellStart"/>
+      <w:r>
+        <w:rPr>
+          <w:b w:val="0"/>
+        </w:rPr>
+        <w:t>Minecraft</w:t>
+      </w:r>
+      <w:proofErr w:type="spellEnd"/>
+      <w:r>
+        <w:rPr>
+          <w:b w:val="0"/>
+        </w:rPr>
+        <w:t>, you to</w:t>
       </w:r>
     </w:p>
     <w:p>
@@ -438,11 +656,47 @@
           <w:b w:val="0"/>
         </w:rPr>
       </w:pPr>
-      <w:r>
-        <w:rPr>
-          <w:b w:val="0"/>
-        </w:rPr>
-        <w:t>1)Download the required Minecraft Forge version and install it into the minecraft jar</w:t>
+      <w:proofErr w:type="gramStart"/>
+      <w:r>
+        <w:rPr>
+          <w:b w:val="0"/>
+        </w:rPr>
+        <w:t>1)Download</w:t>
+      </w:r>
+      <w:proofErr w:type="gramEnd"/>
+      <w:r>
+        <w:rPr>
+          <w:b w:val="0"/>
+        </w:rPr>
+        <w:t xml:space="preserve"> the required </w:t>
+      </w:r>
+      <w:proofErr w:type="spellStart"/>
+      <w:r>
+        <w:rPr>
+          <w:b w:val="0"/>
+        </w:rPr>
+        <w:t>Minecraft</w:t>
+      </w:r>
+      <w:proofErr w:type="spellEnd"/>
+      <w:r>
+        <w:rPr>
+          <w:b w:val="0"/>
+        </w:rPr>
+        <w:t xml:space="preserve"> Forge version and install it into the </w:t>
+      </w:r>
+      <w:proofErr w:type="spellStart"/>
+      <w:r>
+        <w:rPr>
+          <w:b w:val="0"/>
+        </w:rPr>
+        <w:t>minecraft</w:t>
+      </w:r>
+      <w:proofErr w:type="spellEnd"/>
+      <w:r>
+        <w:rPr>
+          <w:b w:val="0"/>
+        </w:rPr>
+        <w:t xml:space="preserve"> jar</w:t>
       </w:r>
     </w:p>
     <w:p>
@@ -452,11 +706,47 @@
           <w:b w:val="0"/>
         </w:rPr>
       </w:pPr>
-      <w:r>
-        <w:rPr>
-          <w:b w:val="0"/>
-        </w:rPr>
-        <w:t>2)Run Minecraft with Minecraft Forge installed (To check that its working)</w:t>
+      <w:proofErr w:type="gramStart"/>
+      <w:r>
+        <w:rPr>
+          <w:b w:val="0"/>
+        </w:rPr>
+        <w:t>2)Run</w:t>
+      </w:r>
+      <w:proofErr w:type="gramEnd"/>
+      <w:r>
+        <w:rPr>
+          <w:b w:val="0"/>
+        </w:rPr>
+        <w:t xml:space="preserve"> </w:t>
+      </w:r>
+      <w:proofErr w:type="spellStart"/>
+      <w:r>
+        <w:rPr>
+          <w:b w:val="0"/>
+        </w:rPr>
+        <w:t>Minecraft</w:t>
+      </w:r>
+      <w:proofErr w:type="spellEnd"/>
+      <w:r>
+        <w:rPr>
+          <w:b w:val="0"/>
+        </w:rPr>
+        <w:t xml:space="preserve"> with </w:t>
+      </w:r>
+      <w:proofErr w:type="spellStart"/>
+      <w:r>
+        <w:rPr>
+          <w:b w:val="0"/>
+        </w:rPr>
+        <w:t>Minecraft</w:t>
+      </w:r>
+      <w:proofErr w:type="spellEnd"/>
+      <w:r>
+        <w:rPr>
+          <w:b w:val="0"/>
+        </w:rPr>
+        <w:t xml:space="preserve"> Forge installed (To check that its working)</w:t>
       </w:r>
     </w:p>
     <w:p>
@@ -466,22 +756,108 @@
           <w:b w:val="0"/>
         </w:rPr>
       </w:pPr>
-      <w:r>
-        <w:rPr>
-          <w:b w:val="0"/>
-        </w:rPr>
-        <w:t>3)Download Electrolysm (See link above) and insert it into the mods file in the Minecraft directory.</w:t>
+      <w:proofErr w:type="gramStart"/>
+      <w:r>
+        <w:rPr>
+          <w:b w:val="0"/>
+        </w:rPr>
+        <w:t>3)Download</w:t>
+      </w:r>
+      <w:proofErr w:type="gramEnd"/>
+      <w:r>
+        <w:rPr>
+          <w:b w:val="0"/>
+        </w:rPr>
+        <w:t xml:space="preserve"> </w:t>
+      </w:r>
+      <w:proofErr w:type="spellStart"/>
+      <w:r>
+        <w:rPr>
+          <w:b w:val="0"/>
+        </w:rPr>
+        <w:t>Electrolysm</w:t>
+      </w:r>
+      <w:proofErr w:type="spellEnd"/>
+      <w:r>
+        <w:rPr>
+          <w:b w:val="0"/>
+        </w:rPr>
+        <w:t xml:space="preserve"> (See link above) and insert it into the </w:t>
+      </w:r>
+      <w:proofErr w:type="spellStart"/>
+      <w:r>
+        <w:rPr>
+          <w:b w:val="0"/>
+        </w:rPr>
+        <w:t>mods</w:t>
+      </w:r>
+      <w:proofErr w:type="spellEnd"/>
+      <w:r>
+        <w:rPr>
+          <w:b w:val="0"/>
+        </w:rPr>
+        <w:t xml:space="preserve"> file in the </w:t>
+      </w:r>
+      <w:proofErr w:type="spellStart"/>
+      <w:r>
+        <w:rPr>
+          <w:b w:val="0"/>
+        </w:rPr>
+        <w:t>Minecraft</w:t>
+      </w:r>
+      <w:proofErr w:type="spellEnd"/>
+      <w:r>
+        <w:rPr>
+          <w:b w:val="0"/>
+        </w:rPr>
+        <w:t xml:space="preserve"> directory.</w:t>
       </w:r>
     </w:p>
     <w:p>
       <w:pPr>
         <w:pStyle w:val="NormalVerdana"/>
       </w:pPr>
-      <w:r>
-        <w:rPr>
-          <w:b w:val="0"/>
-        </w:rPr>
-        <w:t>4)Run Minecraft and you should have the Electrolysm Mod</w:t>
+      <w:proofErr w:type="gramStart"/>
+      <w:r>
+        <w:rPr>
+          <w:b w:val="0"/>
+        </w:rPr>
+        <w:t>4)Run</w:t>
+      </w:r>
+      <w:proofErr w:type="gramEnd"/>
+      <w:r>
+        <w:rPr>
+          <w:b w:val="0"/>
+        </w:rPr>
+        <w:t xml:space="preserve"> </w:t>
+      </w:r>
+      <w:proofErr w:type="spellStart"/>
+      <w:r>
+        <w:rPr>
+          <w:b w:val="0"/>
+        </w:rPr>
+        <w:t>Minecraft</w:t>
+      </w:r>
+      <w:proofErr w:type="spellEnd"/>
+      <w:r>
+        <w:rPr>
+          <w:b w:val="0"/>
+        </w:rPr>
+        <w:t xml:space="preserve"> and you should have the </w:t>
+      </w:r>
+      <w:proofErr w:type="spellStart"/>
+      <w:r>
+        <w:rPr>
+          <w:b w:val="0"/>
+        </w:rPr>
+        <w:t>Electrolysm</w:t>
+      </w:r>
+      <w:proofErr w:type="spellEnd"/>
+      <w:r>
+        <w:rPr>
+          <w:b w:val="0"/>
+        </w:rPr>
+        <w:t xml:space="preserve"> Mod</w:t>
       </w:r>
       <w:r>
         <w:br/>
@@ -493,9 +869,48 @@
     <w:p>
       <w:pPr>
         <w:pStyle w:val="NormalVerdana"/>
-      </w:pPr>
-      <w:r>
-        <w:t>Whats Coming up in later updates</w:t>
+        <w:rPr>
+          <w:sz w:val="26"/>
+          <w:szCs w:val="26"/>
+        </w:rPr>
+      </w:pPr>
+      <w:r>
+        <w:rPr>
+          <w:sz w:val="26"/>
+          <w:szCs w:val="26"/>
+        </w:rPr>
+        <w:lastRenderedPageBreak/>
+        <w:t>What</w:t>
+      </w:r>
+      <w:r>
+        <w:rPr>
+          <w:sz w:val="26"/>
+          <w:szCs w:val="26"/>
+        </w:rPr>
+        <w:t>’</w:t>
+      </w:r>
+      <w:r>
+        <w:rPr>
+          <w:sz w:val="26"/>
+          <w:szCs w:val="26"/>
+        </w:rPr>
+        <w:t xml:space="preserve">s </w:t>
+      </w:r>
+      <w:proofErr w:type="gramStart"/>
+      <w:r>
+        <w:rPr>
+          <w:sz w:val="26"/>
+          <w:szCs w:val="26"/>
+        </w:rPr>
+        <w:t>Coming</w:t>
+      </w:r>
+      <w:proofErr w:type="gramEnd"/>
+      <w:r>
+        <w:rPr>
+          <w:sz w:val="26"/>
+          <w:szCs w:val="26"/>
+        </w:rPr>
+        <w:t xml:space="preserve"> up in later updates</w:t>
       </w:r>
     </w:p>
     <w:p>
@@ -540,7 +955,51 @@
         <w:rPr>
           <w:b w:val="0"/>
         </w:rPr>
-        <w:t>&gt;New multiBlock – High Pressure Steam Furnace – Pressurises Nano-Fibre Sheeting into Nano-Fibre Block</w:t>
+        <w:t xml:space="preserve">&gt;New </w:t>
+      </w:r>
+      <w:proofErr w:type="spellStart"/>
+      <w:proofErr w:type="gramStart"/>
+      <w:r>
+        <w:rPr>
+          <w:b w:val="0"/>
+        </w:rPr>
+        <w:t>multiBlock</w:t>
+      </w:r>
+      <w:proofErr w:type="spellEnd"/>
+      <w:proofErr w:type="gramEnd"/>
+      <w:r>
+        <w:rPr>
+          <w:b w:val="0"/>
+        </w:rPr>
+        <w:t xml:space="preserve"> – High Pressure Steam Furnace – Pressurises </w:t>
+      </w:r>
+      <w:proofErr w:type="spellStart"/>
+      <w:r>
+        <w:rPr>
+          <w:b w:val="0"/>
+        </w:rPr>
+        <w:t>Nano</w:t>
+      </w:r>
+      <w:proofErr w:type="spellEnd"/>
+      <w:r>
+        <w:rPr>
+          <w:b w:val="0"/>
+        </w:rPr>
+        <w:t xml:space="preserve">-Fibre Sheeting into </w:t>
+      </w:r>
+      <w:proofErr w:type="spellStart"/>
+      <w:r>
+        <w:rPr>
+          <w:b w:val="0"/>
+        </w:rPr>
+        <w:t>Nano</w:t>
+      </w:r>
+      <w:proofErr w:type="spellEnd"/>
+      <w:r>
+        <w:rPr>
+          <w:b w:val="0"/>
+        </w:rPr>
+        <w:t>-Fibre Block</w:t>
       </w:r>
     </w:p>
     <w:p>
@@ -586,10 +1045,23 @@
         <w:rPr>
           <w:bCs/>
         </w:rPr>
-        <w:t>0.3.4 Changelog</w:t>
-      </w:r>
-      <w:r>
-        <w:br/>
+        <w:t xml:space="preserve">0.3.4 </w:t>
+      </w:r>
+      <w:proofErr w:type="spellStart"/>
+      <w:r>
+        <w:rPr>
+          <w:bCs/>
+        </w:rPr>
+        <w:t>Changelog</w:t>
+      </w:r>
+      <w:proofErr w:type="spellEnd"/>
+      <w:r>
+        <w:br/>
+      </w:r>
+      <w:r>
+        <w:rPr>
+          <w:b w:val="0"/>
+        </w:rPr>
         <w:t>Many bug fixes</w:t>
       </w:r>
       <w:r>
@@ -602,28 +1074,75 @@
         <w:rPr>
           <w:bCs/>
         </w:rPr>
-        <w:t>0.3.3 changelog</w:t>
-      </w:r>
-      <w:r>
-        <w:br/>
+        <w:t xml:space="preserve">0.3.3 </w:t>
+      </w:r>
+      <w:proofErr w:type="spellStart"/>
+      <w:r>
+        <w:rPr>
+          <w:bCs/>
+        </w:rPr>
+        <w:t>changelog</w:t>
+      </w:r>
+      <w:proofErr w:type="spellEnd"/>
+      <w:r>
+        <w:br/>
+      </w:r>
+      <w:r>
+        <w:rPr>
+          <w:b w:val="0"/>
+        </w:rPr>
         <w:t>2 new machines</w:t>
       </w:r>
       <w:r>
-        <w:br/>
-        <w:t>Hidden matter is craftable in the matter synthesiser</w:t>
-      </w:r>
-      <w:r>
+        <w:rPr>
+          <w:b w:val="0"/>
+        </w:rPr>
+        <w:br/>
+        <w:t xml:space="preserve">Hidden matter is </w:t>
+      </w:r>
+      <w:proofErr w:type="spellStart"/>
+      <w:r>
+        <w:rPr>
+          <w:b w:val="0"/>
+        </w:rPr>
+        <w:t>craftable</w:t>
+      </w:r>
+      <w:proofErr w:type="spellEnd"/>
+      <w:r>
+        <w:rPr>
+          <w:b w:val="0"/>
+        </w:rPr>
+        <w:t xml:space="preserve"> in the matter synthesiser</w:t>
+      </w:r>
+      <w:r>
+        <w:rPr>
+          <w:b w:val="0"/>
+        </w:rPr>
         <w:br/>
         <w:t>Add features of current items</w:t>
       </w:r>
       <w:r>
+        <w:rPr>
+          <w:b w:val="0"/>
+        </w:rPr>
         <w:br/>
         <w:t>Changed how the ore generation works</w:t>
       </w:r>
       <w:r>
-        <w:br/>
-        <w:t>Changed rextures</w:t>
-      </w:r>
+        <w:rPr>
+          <w:b w:val="0"/>
+        </w:rPr>
+        <w:br/>
+        <w:t xml:space="preserve">Changed </w:t>
+      </w:r>
+      <w:proofErr w:type="spellStart"/>
+      <w:r>
+        <w:rPr>
+          <w:b w:val="0"/>
+        </w:rPr>
+        <w:t>rextures</w:t>
+      </w:r>
+      <w:proofErr w:type="spellEnd"/>
       <w:r>
         <w:br/>
       </w:r>
@@ -639,11 +1158,45 @@
       </w:r>
       <w:r>
         <w:br/>
-        <w:t>To get started with this mod, you will first have to find the word generation, Einstienium ore. This can be found bellow level 10 (This will be increased in the next update) It will drop between 1 and 2 blocks (The ore itself looks like coal just with a slightly grey color) Once you have gained so of the world gen you will have to combine it, in a crafting table, with cobblestone. Depending on where you put the cobble will determine what dust is created [</w:t>
+      </w:r>
+      <w:r>
+        <w:rPr>
+          <w:b w:val="0"/>
+        </w:rPr>
+        <w:t xml:space="preserve">To get started with this mod, you will first have to find the word generation, </w:t>
+      </w:r>
+      <w:proofErr w:type="spellStart"/>
+      <w:r>
+        <w:rPr>
+          <w:b w:val="0"/>
+        </w:rPr>
+        <w:t>Einstienium</w:t>
+      </w:r>
+      <w:proofErr w:type="spellEnd"/>
+      <w:r>
+        <w:rPr>
+          <w:b w:val="0"/>
+        </w:rPr>
+        <w:t xml:space="preserve"> ore. This can be found bellow level 10 (This will be increased in the next update) It will drop between 1 and 2 blocks (The ore itself looks like coal just with a slightly grey </w:t>
+      </w:r>
+      <w:proofErr w:type="spellStart"/>
+      <w:r>
+        <w:rPr>
+          <w:b w:val="0"/>
+        </w:rPr>
+        <w:t>color</w:t>
+      </w:r>
+      <w:proofErr w:type="spellEnd"/>
+      <w:r>
+        <w:rPr>
+          <w:b w:val="0"/>
+        </w:rPr>
+        <w:t>) Once you have gained so of the world gen you will have to combine it, in a crafting table, with cobblestone. Depending on where you put the cobble will determine what dust is created [</w:t>
       </w:r>
       <w:hyperlink r:id="rId11" w:history="1">
         <w:r>
           <w:rPr>
+            <w:b w:val="0"/>
             <w:color w:val="3072B3"/>
             <w:u w:val="single"/>
           </w:rPr>
@@ -651,11 +1204,15 @@
         </w:r>
       </w:hyperlink>
       <w:r>
+        <w:rPr>
+          <w:b w:val="0"/>
+        </w:rPr>
         <w:t>](we advise installing NEI to see these crafting recipes) Then you can combined 2 DIFFERENT types of dusts with a piece of coal, this will get you a need type of ingot.[</w:t>
       </w:r>
       <w:hyperlink r:id="rId12" w:history="1">
         <w:r>
           <w:rPr>
+            <w:b w:val="0"/>
             <w:color w:val="3072B3"/>
             <w:u w:val="single"/>
           </w:rPr>
@@ -663,35 +1220,103 @@
         </w:r>
       </w:hyperlink>
       <w:r>
-        <w:t>] (A machine will do this in latter versions) Currently the only machine (There will be more in later versions) the Magmatic Extractor can turn unstable metals like sydium into lava containers it only needs a lava source block under it. However tying to place the lava via the sydium container may cause the sydium to react or become unstable again.</w:t>
-      </w:r>
-      <w:r>
+        <w:rPr>
+          <w:b w:val="0"/>
+        </w:rPr>
+        <w:t xml:space="preserve">] (A machine will do this in latter versions) Currently the only machine (There will be more in later versions) the Magmatic Extractor can turn unstable metals like </w:t>
+      </w:r>
+      <w:proofErr w:type="spellStart"/>
+      <w:r>
+        <w:rPr>
+          <w:b w:val="0"/>
+        </w:rPr>
+        <w:t>sydium</w:t>
+      </w:r>
+      <w:proofErr w:type="spellEnd"/>
+      <w:r>
+        <w:rPr>
+          <w:b w:val="0"/>
+        </w:rPr>
+        <w:t xml:space="preserve"> into lava containers it only needs a lava source block under it. However tying to place the lava via the </w:t>
+      </w:r>
+      <w:proofErr w:type="spellStart"/>
+      <w:r>
+        <w:rPr>
+          <w:b w:val="0"/>
+        </w:rPr>
+        <w:t>sydium</w:t>
+      </w:r>
+      <w:proofErr w:type="spellEnd"/>
+      <w:r>
+        <w:rPr>
+          <w:b w:val="0"/>
+        </w:rPr>
+        <w:t xml:space="preserve"> container may cause the </w:t>
+      </w:r>
+      <w:proofErr w:type="spellStart"/>
+      <w:r>
+        <w:rPr>
+          <w:b w:val="0"/>
+        </w:rPr>
+        <w:t>sydium</w:t>
+      </w:r>
+      <w:proofErr w:type="spellEnd"/>
+      <w:r>
+        <w:rPr>
+          <w:b w:val="0"/>
+        </w:rPr>
+        <w:t xml:space="preserve"> to react or become unstable again.</w:t>
+      </w:r>
+      <w:r>
+        <w:rPr>
+          <w:b w:val="0"/>
+        </w:rPr>
         <w:br/>
         <w:t>This will get you started with the </w:t>
       </w:r>
-      <w:r>
-        <w:rPr>
+      <w:proofErr w:type="spellStart"/>
+      <w:r>
+        <w:rPr>
+          <w:b w:val="0"/>
           <w:color w:val="FF0000"/>
           <w:sz w:val="21"/>
         </w:rPr>
         <w:t>Electrolysm</w:t>
       </w:r>
-      <w:r>
-        <w:t> mod. Also there will be more functionality in every release and it may not be covered in this forum topic of please look at the official </w:t>
-      </w:r>
-      <w:r>
-        <w:rPr>
+      <w:proofErr w:type="spellEnd"/>
+      <w:r>
+        <w:rPr>
+          <w:b w:val="0"/>
+        </w:rPr>
+        <w:t xml:space="preserve"> mod. Also there will be more functionality in every release and it may not be covered in this forum topic of please look at the </w:t>
+      </w:r>
+      <w:r>
+        <w:rPr>
+          <w:b w:val="0"/>
+        </w:rPr>
+        <w:lastRenderedPageBreak/>
+        <w:t>official </w:t>
+      </w:r>
+      <w:proofErr w:type="spellStart"/>
+      <w:r>
+        <w:rPr>
+          <w:b w:val="0"/>
           <w:color w:val="FF0000"/>
           <w:sz w:val="21"/>
         </w:rPr>
         <w:t>Electrolysm</w:t>
       </w:r>
-      <w:r>
+      <w:proofErr w:type="spellEnd"/>
+      <w:r>
+        <w:rPr>
+          <w:b w:val="0"/>
+        </w:rPr>
         <w:t> wiki </w:t>
       </w:r>
       <w:hyperlink r:id="rId13" w:history="1">
         <w:r>
           <w:rPr>
+            <w:b w:val="0"/>
             <w:color w:val="3072B3"/>
             <w:u w:val="single"/>
           </w:rPr>
@@ -716,7 +1341,82 @@
       </w:r>
       <w:r>
         <w:br/>
-        <w:t>While playing this mod, you find a bug then please contact me on this page or at GitHub, so I can fix it as soon as posible. Like wise if you have an idea, that you think will be good in the mod then please post a comment or add someting on the GitHub page.</w:t>
+      </w:r>
+      <w:r>
+        <w:rPr>
+          <w:b w:val="0"/>
+        </w:rPr>
+        <w:t xml:space="preserve">While playing this mod, you find a bug then please contact me on this page or at </w:t>
+      </w:r>
+      <w:proofErr w:type="spellStart"/>
+      <w:r>
+        <w:rPr>
+          <w:b w:val="0"/>
+        </w:rPr>
+        <w:t>GitHub</w:t>
+      </w:r>
+      <w:proofErr w:type="spellEnd"/>
+      <w:r>
+        <w:rPr>
+          <w:b w:val="0"/>
+        </w:rPr>
+        <w:t xml:space="preserve">, so I can fix it as soon as </w:t>
+      </w:r>
+      <w:proofErr w:type="spellStart"/>
+      <w:r>
+        <w:rPr>
+          <w:b w:val="0"/>
+        </w:rPr>
+        <w:t>posible</w:t>
+      </w:r>
+      <w:proofErr w:type="spellEnd"/>
+      <w:r>
+        <w:rPr>
+          <w:b w:val="0"/>
+        </w:rPr>
+        <w:t xml:space="preserve">. </w:t>
+      </w:r>
+      <w:proofErr w:type="spellStart"/>
+      <w:r>
+        <w:rPr>
+          <w:b w:val="0"/>
+        </w:rPr>
+        <w:t>Like wise</w:t>
+      </w:r>
+      <w:proofErr w:type="spellEnd"/>
+      <w:r>
+        <w:rPr>
+          <w:b w:val="0"/>
+        </w:rPr>
+        <w:t xml:space="preserve"> if you have an idea, that you think will be good in the mod then please post a comment or add </w:t>
+      </w:r>
+      <w:proofErr w:type="spellStart"/>
+      <w:r>
+        <w:rPr>
+          <w:b w:val="0"/>
+        </w:rPr>
+        <w:t>someting</w:t>
+      </w:r>
+      <w:proofErr w:type="spellEnd"/>
+      <w:r>
+        <w:rPr>
+          <w:b w:val="0"/>
+        </w:rPr>
+        <w:t xml:space="preserve"> on the </w:t>
+      </w:r>
+      <w:proofErr w:type="spellStart"/>
+      <w:r>
+        <w:rPr>
+          <w:b w:val="0"/>
+        </w:rPr>
+        <w:t>GitHub</w:t>
+      </w:r>
+      <w:proofErr w:type="spellEnd"/>
+      <w:r>
+        <w:rPr>
+          <w:b w:val="0"/>
+        </w:rPr>
+        <w:t xml:space="preserve"> page.</w:t>
       </w:r>
       <w:r>
         <w:br/>
@@ -733,7 +1433,40 @@
       </w:r>
       <w:r>
         <w:br/>
-        <w:t>As this mod is a work in progress, then please expect things to be changed, add or removed between versions.Please also notice that some items in the mod have been added but have yet as way to be created in survival Minecraft.</w:t>
+      </w:r>
+      <w:r>
+        <w:rPr>
+          <w:b w:val="0"/>
+        </w:rPr>
+        <w:t xml:space="preserve">As this mod is a work in progress, then please expect things to be changed, add or removed between </w:t>
+      </w:r>
+      <w:proofErr w:type="spellStart"/>
+      <w:r>
+        <w:rPr>
+          <w:b w:val="0"/>
+        </w:rPr>
+        <w:t>versions.Please</w:t>
+      </w:r>
+      <w:proofErr w:type="spellEnd"/>
+      <w:r>
+        <w:rPr>
+          <w:b w:val="0"/>
+        </w:rPr>
+        <w:t xml:space="preserve"> also notice that some items in the mod have been added but have yet as way to be created in survival </w:t>
+      </w:r>
+      <w:proofErr w:type="spellStart"/>
+      <w:r>
+        <w:rPr>
+          <w:b w:val="0"/>
+        </w:rPr>
+        <w:t>Minecraft</w:t>
+      </w:r>
+      <w:proofErr w:type="spellEnd"/>
+      <w:r>
+        <w:rPr>
+          <w:b w:val="0"/>
+        </w:rPr>
+        <w:t>.</w:t>
       </w:r>
       <w:r>
         <w:br/>
@@ -751,11 +1484,39 @@
       </w:r>
       <w:r>
         <w:br/>
-        <w:t>If you want to see images of the latest release then visit the GitHub page or click </w:t>
+      </w:r>
+      <w:proofErr w:type="gramStart"/>
+      <w:r>
+        <w:rPr>
+          <w:b w:val="0"/>
+        </w:rPr>
+        <w:t>If</w:t>
+      </w:r>
+      <w:proofErr w:type="gramEnd"/>
+      <w:r>
+        <w:rPr>
+          <w:b w:val="0"/>
+        </w:rPr>
+        <w:t xml:space="preserve"> you want to see images of the latest release then visit the </w:t>
+      </w:r>
+      <w:proofErr w:type="spellStart"/>
+      <w:r>
+        <w:rPr>
+          <w:b w:val="0"/>
+        </w:rPr>
+        <w:t>GitHub</w:t>
+      </w:r>
+      <w:proofErr w:type="spellEnd"/>
+      <w:r>
+        <w:rPr>
+          <w:b w:val="0"/>
+        </w:rPr>
+        <w:t xml:space="preserve"> page or click </w:t>
       </w:r>
       <w:hyperlink r:id="rId14" w:history="1">
         <w:r>
           <w:rPr>
+            <w:b w:val="0"/>
             <w:color w:val="3072B3"/>
             <w:u w:val="single"/>
           </w:rPr>
@@ -814,18 +1575,51 @@
       </w:r>
       <w:r>
         <w:br/>
+      </w:r>
+      <w:r>
+        <w:rPr>
+          <w:b w:val="0"/>
+        </w:rPr>
         <w:t>This is the first review of our mod from </w:t>
       </w:r>
-      <w:hyperlink r:id="rId16" w:tooltip="" w:history="1">
-        <w:r>
-          <w:rPr>
-            <w:color w:val="3072B3"/>
-            <w:u w:val="single"/>
-          </w:rPr>
-          <w:t>SecludedGames</w:t>
-        </w:r>
-      </w:hyperlink>
-      <w:r>
+      <w:proofErr w:type="spellStart"/>
+      <w:r>
+        <w:rPr>
+          <w:b w:val="0"/>
+        </w:rPr>
+        <w:fldChar w:fldCharType="begin"/>
+      </w:r>
+      <w:r>
+        <w:rPr>
+          <w:b w:val="0"/>
+        </w:rPr>
+        <w:instrText>HYPERLINK "http://www.youtube.com/user/SecludedGames?feature=watch"</w:instrText>
+      </w:r>
+      <w:r>
+        <w:rPr>
+          <w:b w:val="0"/>
+        </w:rPr>
+        <w:fldChar w:fldCharType="separate"/>
+      </w:r>
+      <w:r>
+        <w:rPr>
+          <w:b w:val="0"/>
+          <w:color w:val="3072B3"/>
+          <w:u w:val="single"/>
+        </w:rPr>
+        <w:t>SecludedGames</w:t>
+      </w:r>
+      <w:proofErr w:type="spellEnd"/>
+      <w:r>
+        <w:rPr>
+          <w:b w:val="0"/>
+        </w:rPr>
+        <w:fldChar w:fldCharType="end"/>
+      </w:r>
+      <w:r>
+        <w:rPr>
+          <w:b w:val="0"/>
+        </w:rPr>
         <w:t>. Enjoy</w:t>
       </w:r>
     </w:p>
@@ -1081,8 +1875,6 @@
     <w:rPrDefault>
       <w:rPr>
         <w:rFonts w:ascii="Calibri" w:eastAsia="Calibri" w:hAnsi="Calibri" w:cs="Times New Roman"/>
-        <w:sz w:val="22"/>
-        <w:szCs w:val="22"/>
         <w:lang w:val="en-GB" w:eastAsia="en-GB" w:bidi="ar-SA"/>
       </w:rPr>
     </w:rPrDefault>
@@ -1235,13 +2027,16 @@
       <w:spacing w:after="200" w:line="276" w:lineRule="auto"/>
     </w:pPr>
     <w:rPr>
+      <w:sz w:val="22"/>
+      <w:szCs w:val="22"/>
       <w:lang w:eastAsia="en-US"/>
     </w:rPr>
   </w:style>
   <w:style w:type="character" w:default="1" w:styleId="DefaultParagraphFont">
     <w:name w:val="Default Paragraph Font"/>
-    <w:uiPriority w:val="99"/>
+    <w:uiPriority w:val="1"/>
     <w:semiHidden/>
+    <w:unhideWhenUsed/>
   </w:style>
   <w:style w:type="table" w:default="1" w:styleId="TableNormal">
     <w:name w:val="Normal Table"/>

</xml_diff>